<commit_message>
completed code for chapter 3
</commit_message>
<xml_diff>
--- a/Chapter 03 Test Annotation & Anonymous Function/1.Test Annotation.docx
+++ b/Chapter 03 Test Annotation & Anonymous Function/1.Test Annotation.docx
@@ -13,13 +13,7 @@
         <w:rPr>
           <w:color w:val="auto"/>
         </w:rPr>
-        <w:t>T</w:t>
-      </w:r>
-      <w:r>
-        <w:rPr>
-          <w:color w:val="auto"/>
-        </w:rPr>
-        <w:t>est Annotation in Playwright (JavaScript/TypeScript)</w:t>
+        <w:t>Test Annotation in Playwright (JavaScript/TypeScript)</w:t>
       </w:r>
     </w:p>
     <w:p>
@@ -294,78 +288,6 @@
         </w:rPr>
         <w:t>Access to Fixtures and Context</w:t>
       </w:r>
-      <w:r>
-        <w:t>: Playwright provides fixtures (like page, browser, and context) directly within the test function via arguments. This allows for a clean, scoped approach without relying on global variables.</w:t>
-      </w:r>
-    </w:p>
-    <w:p>
-      <w:r>
-        <w:t>typescript</w:t>
-      </w:r>
-    </w:p>
-    <w:p>
-      <w:r>
-        <w:t>Copy code</w:t>
-      </w:r>
-    </w:p>
-    <w:p>
-      <w:proofErr w:type="gramStart"/>
-      <w:r>
-        <w:t>test(</w:t>
-      </w:r>
-      <w:proofErr w:type="gramEnd"/>
-      <w:r>
-        <w:t>'example test', async ({ page }) =&gt; {</w:t>
-      </w:r>
-    </w:p>
-    <w:p>
-      <w:r>
-        <w:t xml:space="preserve">  await </w:t>
-      </w:r>
-      <w:proofErr w:type="spellStart"/>
-      <w:proofErr w:type="gramStart"/>
-      <w:r>
-        <w:t>page.goto</w:t>
-      </w:r>
-      <w:proofErr w:type="spellEnd"/>
-      <w:proofErr w:type="gramEnd"/>
-      <w:r>
-        <w:t>('https://example.com');</w:t>
-      </w:r>
-    </w:p>
-    <w:p>
-      <w:r>
-        <w:t xml:space="preserve">  </w:t>
-      </w:r>
-      <w:proofErr w:type="gramStart"/>
-      <w:r>
-        <w:t>expect(</w:t>
-      </w:r>
-      <w:proofErr w:type="gramEnd"/>
-      <w:r>
-        <w:t xml:space="preserve">await </w:t>
-      </w:r>
-      <w:proofErr w:type="spellStart"/>
-      <w:r>
-        <w:t>page.title</w:t>
-      </w:r>
-      <w:proofErr w:type="spellEnd"/>
-      <w:r>
-        <w:t>()).</w:t>
-      </w:r>
-      <w:proofErr w:type="spellStart"/>
-      <w:r>
-        <w:t>toBe</w:t>
-      </w:r>
-      <w:proofErr w:type="spellEnd"/>
-      <w:r>
-        <w:t>('Example Domain');</w:t>
-      </w:r>
-    </w:p>
-    <w:p>
-      <w:r>
-        <w:t>});</w:t>
-      </w:r>
     </w:p>
     <w:p>
       <w:pPr>
@@ -375,6 +297,86 @@
         </w:numPr>
       </w:pPr>
       <w:r>
+        <w:t>: Playwright provides fixtures (like page, browser, and context) directly within the test function via arguments. This allows for a clean, scoped approach without relying on global variables.</w:t>
+      </w:r>
+    </w:p>
+    <w:p>
+      <w:r>
+        <w:t>typescript</w:t>
+      </w:r>
+    </w:p>
+    <w:p>
+      <w:r>
+        <w:t>Copy code</w:t>
+      </w:r>
+    </w:p>
+    <w:p>
+      <w:proofErr w:type="gramStart"/>
+      <w:r>
+        <w:t>test(</w:t>
+      </w:r>
+      <w:proofErr w:type="gramEnd"/>
+      <w:r>
+        <w:t>'example test', async ({ page }) =&gt; {</w:t>
+      </w:r>
+    </w:p>
+    <w:p>
+      <w:r>
+        <w:t xml:space="preserve">  await </w:t>
+      </w:r>
+      <w:proofErr w:type="spellStart"/>
+      <w:proofErr w:type="gramStart"/>
+      <w:r>
+        <w:t>page.goto</w:t>
+      </w:r>
+      <w:proofErr w:type="spellEnd"/>
+      <w:proofErr w:type="gramEnd"/>
+      <w:r>
+        <w:t>('https://example.com');</w:t>
+      </w:r>
+    </w:p>
+    <w:p>
+      <w:r>
+        <w:t xml:space="preserve">  </w:t>
+      </w:r>
+      <w:proofErr w:type="gramStart"/>
+      <w:r>
+        <w:t>expect(</w:t>
+      </w:r>
+      <w:proofErr w:type="gramEnd"/>
+      <w:r>
+        <w:t xml:space="preserve">await </w:t>
+      </w:r>
+      <w:proofErr w:type="spellStart"/>
+      <w:r>
+        <w:t>page.title</w:t>
+      </w:r>
+      <w:proofErr w:type="spellEnd"/>
+      <w:r>
+        <w:t>()).</w:t>
+      </w:r>
+      <w:proofErr w:type="spellStart"/>
+      <w:r>
+        <w:t>toBe</w:t>
+      </w:r>
+      <w:proofErr w:type="spellEnd"/>
+      <w:r>
+        <w:t>('Example Domain');</w:t>
+      </w:r>
+    </w:p>
+    <w:p>
+      <w:r>
+        <w:t>});</w:t>
+      </w:r>
+    </w:p>
+    <w:p>
+      <w:pPr>
+        <w:numPr>
+          <w:ilvl w:val="0"/>
+          <w:numId w:val="11"/>
+        </w:numPr>
+      </w:pPr>
+      <w:r>
         <w:rPr>
           <w:b/>
           <w:bCs/>
@@ -452,12 +454,12 @@
           <w:b/>
           <w:bCs/>
         </w:rPr>
+        <w:lastRenderedPageBreak/>
         <w:t>3. Additional Annotations and Control in Playwright</w:t>
       </w:r>
     </w:p>
     <w:p>
       <w:r>
-        <w:lastRenderedPageBreak/>
         <w:t xml:space="preserve">Playwright enhances flexibility with additional </w:t>
       </w:r>
       <w:r>
@@ -709,6 +711,7 @@
     </w:p>
     <w:p>
       <w:r>
+        <w:lastRenderedPageBreak/>
         <w:t xml:space="preserve">  await </w:t>
       </w:r>
       <w:proofErr w:type="spellStart"/>
@@ -724,7 +727,6 @@
     </w:p>
     <w:p>
       <w:r>
-        <w:lastRenderedPageBreak/>
         <w:t>});</w:t>
       </w:r>
     </w:p>
@@ -997,12 +999,12 @@
           <w:b/>
           <w:bCs/>
         </w:rPr>
+        <w:lastRenderedPageBreak/>
         <w:t>6. Comparison to Traditional @test Annotations</w:t>
       </w:r>
     </w:p>
     <w:p>
       <w:r>
-        <w:lastRenderedPageBreak/>
         <w:t xml:space="preserve">In traditional frameworks like JUnit, the @test annotation is necessary to identify test methods and enable features like grouping, skipping, or marking tests as expected failures. However, Playwright achieves this with its flexible </w:t>
       </w:r>
       <w:r>
@@ -2289,6 +2291,7 @@
   <w:style w:type="character" w:default="1" w:styleId="DefaultParagraphFont">
     <w:name w:val="Default Paragraph Font"/>
     <w:uiPriority w:val="1"/>
+    <w:semiHidden/>
     <w:unhideWhenUsed/>
   </w:style>
   <w:style w:type="table" w:default="1" w:styleId="TableNormal">

</xml_diff>